<commit_message>
SearchBar and test implementation API
</commit_message>
<xml_diff>
--- a/Documents/Template-Software-Architecture-Specifications-V2.docx
+++ b/Documents/Template-Software-Architecture-Specifications-V2.docx
@@ -40,39 +40,9 @@
     <w:p>
       <w:pPr>
         <w:pStyle w:val="Titre"/>
-        <w:rPr>
-          <w:lang w:val="en-GB"/>
-        </w:rPr>
       </w:pPr>
       <w:r>
-        <w:rPr>
-          <w:lang w:val="en-GB"/>
-        </w:rPr>
-        <w:fldChar w:fldCharType="begin"/>
-      </w:r>
-      <w:r>
-        <w:rPr>
-          <w:lang w:val="en-GB"/>
-        </w:rPr>
-        <w:instrText xml:space="preserve"> DOCPROPERTY  "Module Name"  \* MERGEFORMAT </w:instrText>
-      </w:r>
-      <w:r>
-        <w:rPr>
-          <w:lang w:val="en-GB"/>
-        </w:rPr>
-        <w:fldChar w:fldCharType="separate"/>
-      </w:r>
-      <w:r>
-        <w:rPr>
-          <w:lang w:val="en-GB"/>
-        </w:rPr>
-        <w:t>**NAME_OF_MODULE**</w:t>
-      </w:r>
-      <w:r>
-        <w:rPr>
-          <w:lang w:val="en-GB"/>
-        </w:rPr>
-        <w:fldChar w:fldCharType="end"/>
+        <w:t xml:space="preserve">Continuous Integration </w:t>
       </w:r>
     </w:p>
     <w:p>
@@ -81,38 +51,10 @@
         <w:rPr>
           <w:b/>
           <w:sz w:val="56"/>
-          <w:lang w:val="en-GB"/>
         </w:rPr>
       </w:pPr>
       <w:r>
-        <w:rPr>
-          <w:lang w:val="en-GB"/>
-        </w:rPr>
-        <w:fldChar w:fldCharType="begin"/>
-      </w:r>
-      <w:r>
-        <w:rPr>
-          <w:lang w:val="en-GB"/>
-        </w:rPr>
-        <w:instrText xml:space="preserve"> DOCPROPERTY  CODE_OF_MODULE  \* MERGEFORMAT </w:instrText>
-      </w:r>
-      <w:r>
-        <w:rPr>
-          <w:lang w:val="en-GB"/>
-        </w:rPr>
-        <w:fldChar w:fldCharType="separate"/>
-      </w:r>
-      <w:r>
-        <w:rPr>
-          <w:lang w:val="en-GB"/>
-        </w:rPr>
-        <w:t>**CODE_OF_MODULE**</w:t>
-      </w:r>
-      <w:r>
-        <w:rPr>
-          <w:lang w:val="en-GB"/>
-        </w:rPr>
-        <w:fldChar w:fldCharType="end"/>
+        <w:t>T-DOP-900</w:t>
       </w:r>
     </w:p>
     <w:p>
@@ -121,7 +63,6 @@
         <w:rPr>
           <w:b/>
           <w:sz w:val="56"/>
-          <w:lang w:val="en-GB"/>
         </w:rPr>
       </w:pPr>
     </w:p>
@@ -131,46 +72,18 @@
         <w:rPr>
           <w:b/>
           <w:sz w:val="56"/>
-          <w:lang w:val="en-GB"/>
         </w:rPr>
       </w:pPr>
     </w:p>
     <w:p>
       <w:pPr>
         <w:pStyle w:val="Titre"/>
-        <w:rPr>
-          <w:lang w:val="en-GB"/>
-        </w:rPr>
       </w:pPr>
       <w:r>
-        <w:rPr>
-          <w:lang w:val="en-GB"/>
-        </w:rPr>
-        <w:fldChar w:fldCharType="begin"/>
+        <w:t>Baraka</w:t>
       </w:r>
       <w:r>
-        <w:rPr>
-          <w:lang w:val="en-GB"/>
-        </w:rPr>
-        <w:instrText xml:space="preserve"> DOCPROPERTY  "Project Name"  \* MERGEFORMAT </w:instrText>
-      </w:r>
-      <w:r>
-        <w:rPr>
-          <w:lang w:val="en-GB"/>
-        </w:rPr>
-        <w:fldChar w:fldCharType="separate"/>
-      </w:r>
-      <w:r>
-        <w:rPr>
-          <w:lang w:val="en-GB"/>
-        </w:rPr>
-        <w:t>**NAME_OF_PROJECT**</w:t>
-      </w:r>
-      <w:r>
-        <w:rPr>
-          <w:lang w:val="en-GB"/>
-        </w:rPr>
-        <w:fldChar w:fldCharType="end"/>
+        <w:t xml:space="preserve"> mobile</w:t>
       </w:r>
     </w:p>
     <w:p>
@@ -1052,31 +965,15 @@
         <w:rPr>
           <w:lang w:val="en-GB"/>
         </w:rPr>
-        <w:fldChar w:fldCharType="begin"/>
+        <w:t xml:space="preserve">mobile </w:t>
       </w:r>
+      <w:bookmarkStart w:id="2" w:name="_GoBack"/>
+      <w:bookmarkEnd w:id="2"/>
       <w:r>
         <w:rPr>
           <w:lang w:val="en-GB"/>
         </w:rPr>
-        <w:instrText xml:space="preserve"> DOCPROPERTY  "Project Name"  \* MERGEFORMAT </w:instrText>
-      </w:r>
-      <w:r>
-        <w:rPr>
-          <w:lang w:val="en-GB"/>
-        </w:rPr>
-        <w:fldChar w:fldCharType="separate"/>
-      </w:r>
-      <w:r>
-        <w:rPr>
-          <w:lang w:val="en-GB"/>
-        </w:rPr>
-        <w:t>**NAME_OF_PROJECT**</w:t>
-      </w:r>
-      <w:r>
-        <w:rPr>
-          <w:lang w:val="en-GB"/>
-        </w:rPr>
-        <w:fldChar w:fldCharType="end"/>
+        <w:t>Baraka</w:t>
       </w:r>
       <w:r>
         <w:rPr>
@@ -1090,8 +987,6 @@
         </w:rPr>
         <w:t xml:space="preserve">. </w:t>
       </w:r>
-      <w:bookmarkStart w:id="2" w:name="_GoBack"/>
-      <w:bookmarkEnd w:id="2"/>
     </w:p>
     <w:p>
       <w:pPr>
@@ -1140,7 +1035,38 @@
         <w:rPr>
           <w:lang w:val="en-GB"/>
         </w:rPr>
-        <w:t>*** DEFINITION DU PROJET ***.</w:t>
+        <w:t>creat</w:t>
+      </w:r>
+      <w:r>
+        <w:rPr>
+          <w:lang w:val="en-GB"/>
+        </w:rPr>
+        <w:t>e</w:t>
+      </w:r>
+      <w:r>
+        <w:rPr>
+          <w:lang w:val="en-GB"/>
+        </w:rPr>
+        <w:t xml:space="preserve"> </w:t>
+      </w:r>
+      <w:bookmarkStart w:id="4" w:name="_Hlk21501816"/>
+      <w:r>
+        <w:rPr>
+          <w:lang w:val="en-GB"/>
+        </w:rPr>
+        <w:t>a</w:t>
+      </w:r>
+      <w:r>
+        <w:rPr>
+          <w:lang w:val="en-GB"/>
+        </w:rPr>
+        <w:t xml:space="preserve"> mobile application allowing anyone to find a bar according to their preferences, tastes and desires</w:t>
+      </w:r>
+      <w:r>
+        <w:rPr>
+          <w:lang w:val="en-GB"/>
+        </w:rPr>
+        <w:t>.</w:t>
       </w:r>
     </w:p>
     <w:p>
@@ -1156,7 +1082,8 @@
           <w:lang w:val="en-GB"/>
         </w:rPr>
       </w:pPr>
-      <w:bookmarkStart w:id="4" w:name="_Toc500948737"/>
+      <w:bookmarkStart w:id="5" w:name="_Toc500948737"/>
+      <w:bookmarkEnd w:id="4"/>
       <w:r>
         <w:rPr>
           <w:rFonts w:ascii="Comfortaa" w:hAnsi="Comfortaa"/>
@@ -1164,7 +1091,7 @@
         </w:rPr>
         <w:t>Global architecture</w:t>
       </w:r>
-      <w:bookmarkEnd w:id="4"/>
+      <w:bookmarkEnd w:id="5"/>
     </w:p>
     <w:p>
       <w:pPr>
@@ -1191,14 +1118,14 @@
           <w:lang w:val="en-GB"/>
         </w:rPr>
       </w:pPr>
-      <w:bookmarkStart w:id="5" w:name="_Toc500948738"/>
+      <w:bookmarkStart w:id="6" w:name="_Toc500948738"/>
       <w:r>
         <w:rPr>
           <w:lang w:val="en-GB"/>
         </w:rPr>
         <w:t>Component description</w:t>
       </w:r>
-      <w:bookmarkEnd w:id="5"/>
+      <w:bookmarkEnd w:id="6"/>
     </w:p>
     <w:p>
       <w:pPr>
@@ -1208,11 +1135,11 @@
           <w:numId w:val="8"/>
         </w:numPr>
       </w:pPr>
-      <w:bookmarkStart w:id="6" w:name="_Toc500948739"/>
+      <w:bookmarkStart w:id="7" w:name="_Toc500948739"/>
       <w:r>
         <w:t>Component 1</w:t>
       </w:r>
-      <w:bookmarkEnd w:id="6"/>
+      <w:bookmarkEnd w:id="7"/>
     </w:p>
     <w:p>
       <w:pPr>
@@ -1236,14 +1163,11 @@
           <w:numId w:val="8"/>
         </w:numPr>
       </w:pPr>
-      <w:bookmarkStart w:id="7" w:name="_Toc500948740"/>
+      <w:bookmarkStart w:id="8" w:name="_Toc500948740"/>
       <w:r>
-        <w:t xml:space="preserve">Component </w:t>
+        <w:t>Component 2</w:t>
       </w:r>
-      <w:r>
-        <w:t>2</w:t>
-      </w:r>
-      <w:bookmarkEnd w:id="7"/>
+      <w:bookmarkEnd w:id="8"/>
     </w:p>
     <w:p>
       <w:pPr>
@@ -1273,14 +1197,11 @@
           <w:numId w:val="8"/>
         </w:numPr>
       </w:pPr>
-      <w:bookmarkStart w:id="8" w:name="_Toc500948741"/>
+      <w:bookmarkStart w:id="9" w:name="_Toc500948741"/>
       <w:r>
-        <w:t xml:space="preserve">Component </w:t>
+        <w:t>Component 3</w:t>
       </w:r>
-      <w:r>
-        <w:t>3</w:t>
-      </w:r>
-      <w:bookmarkEnd w:id="8"/>
+      <w:bookmarkEnd w:id="9"/>
     </w:p>
     <w:p>
       <w:pPr>
@@ -1309,7 +1230,7 @@
           <w:lang w:val="en-GB"/>
         </w:rPr>
       </w:pPr>
-      <w:bookmarkStart w:id="9" w:name="_Toc500948742"/>
+      <w:bookmarkStart w:id="10" w:name="_Toc500948742"/>
       <w:r>
         <w:rPr>
           <w:rFonts w:ascii="Comfortaa" w:hAnsi="Comfortaa"/>
@@ -1317,7 +1238,7 @@
         </w:rPr>
         <w:t>Traceability matrix</w:t>
       </w:r>
-      <w:bookmarkEnd w:id="9"/>
+      <w:bookmarkEnd w:id="10"/>
     </w:p>
     <w:p>
       <w:pPr>
@@ -3710,7 +3631,7 @@
       </w:pPr>
     </w:pPrDefault>
   </w:docDefaults>
-  <w:latentStyles w:defLockedState="0" w:defUIPriority="99" w:defSemiHidden="0" w:defUnhideWhenUsed="0" w:defQFormat="0" w:count="375">
+  <w:latentStyles w:defLockedState="0" w:defUIPriority="99" w:defSemiHidden="0" w:defUnhideWhenUsed="0" w:defQFormat="0" w:count="377">
     <w:lsdException w:name="Normal" w:uiPriority="0" w:qFormat="1"/>
     <w:lsdException w:name="heading 1" w:uiPriority="9" w:qFormat="1"/>
     <w:lsdException w:name="heading 2" w:semiHidden="1" w:uiPriority="9" w:unhideWhenUsed="1" w:qFormat="1"/>
@@ -3816,7 +3737,6 @@
     <w:lsdException w:name="HTML Sample" w:semiHidden="1" w:unhideWhenUsed="1"/>
     <w:lsdException w:name="HTML Typewriter" w:semiHidden="1" w:unhideWhenUsed="1"/>
     <w:lsdException w:name="HTML Variable" w:semiHidden="1" w:unhideWhenUsed="1"/>
-    <w:lsdException w:name="Normal Table" w:semiHidden="1" w:unhideWhenUsed="1"/>
     <w:lsdException w:name="annotation subject" w:semiHidden="1" w:unhideWhenUsed="1"/>
     <w:lsdException w:name="No List" w:semiHidden="1" w:unhideWhenUsed="1"/>
     <w:lsdException w:name="Outline List 1" w:semiHidden="1" w:unhideWhenUsed="1"/>
@@ -3862,11 +3782,9 @@
     <w:lsdException w:name="Table Subtle 1" w:semiHidden="1" w:unhideWhenUsed="1"/>
     <w:lsdException w:name="Table Subtle 2" w:semiHidden="1" w:unhideWhenUsed="1"/>
     <w:lsdException w:name="Table Web 1" w:semiHidden="1" w:unhideWhenUsed="1"/>
-    <w:lsdException w:name="Table Web 2" w:semiHidden="1" w:unhideWhenUsed="1"/>
     <w:lsdException w:name="Table Web 3" w:semiHidden="1" w:unhideWhenUsed="1"/>
     <w:lsdException w:name="Balloon Text" w:semiHidden="1" w:unhideWhenUsed="1"/>
     <w:lsdException w:name="Table Grid" w:uiPriority="39"/>
-    <w:lsdException w:name="Table Theme" w:semiHidden="1" w:unhideWhenUsed="1"/>
     <w:lsdException w:name="Placeholder Text" w:semiHidden="1"/>
     <w:lsdException w:name="No Spacing" w:uiPriority="1" w:qFormat="1"/>
     <w:lsdException w:name="Light Shading" w:uiPriority="60"/>
@@ -4086,6 +4004,8 @@
     <w:lsdException w:name="Smart Hyperlink" w:semiHidden="1" w:unhideWhenUsed="1"/>
     <w:lsdException w:name="Hashtag" w:semiHidden="1" w:unhideWhenUsed="1"/>
     <w:lsdException w:name="Unresolved Mention" w:semiHidden="1" w:unhideWhenUsed="1"/>
+    <w:lsdException w:name="Smart Link" w:semiHidden="1" w:unhideWhenUsed="1"/>
+    <w:lsdException w:name="Smart Link Error" w:semiHidden="1" w:unhideWhenUsed="1"/>
   </w:latentStyles>
   <w:style w:type="paragraph" w:default="1" w:styleId="Normal">
     <w:name w:val="Normal"/>
@@ -4222,7 +4142,6 @@
   <w:style w:type="character" w:default="1" w:styleId="Policepardfaut">
     <w:name w:val="Default Paragraph Font"/>
     <w:uiPriority w:val="1"/>
-    <w:semiHidden/>
     <w:unhideWhenUsed/>
   </w:style>
   <w:style w:type="table" w:default="1" w:styleId="TableauNormal">
@@ -4941,12 +4860,12 @@
 </file>
 
 <file path=customXml/item1.xml><?xml version="1.0" encoding="utf-8"?>
-<p:properties xmlns:p="http://schemas.microsoft.com/office/2006/metadata/properties" xmlns:xsi="http://www.w3.org/2001/XMLSchema-instance" xmlns:pc="http://schemas.microsoft.com/office/infopath/2007/PartnerControls">
-  <documentManagement>
-    <PublishingExpirationDate xmlns="http://schemas.microsoft.com/sharepoint/v3" xsi:nil="true"/>
-    <PublishingStartDate xmlns="http://schemas.microsoft.com/sharepoint/v3" xsi:nil="true"/>
-  </documentManagement>
-</p:properties>
+<?mso-contentType ?>
+<FormTemplates xmlns="http://schemas.microsoft.com/sharepoint/v3/contenttype/forms">
+  <Display>DocumentLibraryForm</Display>
+  <Edit>DocumentLibraryForm</Edit>
+  <New>DocumentLibraryForm</New>
+</FormTemplates>
 </file>
 
 <file path=customXml/item2.xml><?xml version="1.0" encoding="utf-8"?>
@@ -5177,12 +5096,12 @@
 </file>
 
 <file path=customXml/item3.xml><?xml version="1.0" encoding="utf-8"?>
-<?mso-contentType ?>
-<FormTemplates xmlns="http://schemas.microsoft.com/sharepoint/v3/contenttype/forms">
-  <Display>DocumentLibraryForm</Display>
-  <Edit>DocumentLibraryForm</Edit>
-  <New>DocumentLibraryForm</New>
-</FormTemplates>
+<p:properties xmlns:p="http://schemas.microsoft.com/office/2006/metadata/properties" xmlns:xsi="http://www.w3.org/2001/XMLSchema-instance" xmlns:pc="http://schemas.microsoft.com/office/infopath/2007/PartnerControls">
+  <documentManagement>
+    <PublishingExpirationDate xmlns="http://schemas.microsoft.com/sharepoint/v3" xsi:nil="true"/>
+    <PublishingStartDate xmlns="http://schemas.microsoft.com/sharepoint/v3" xsi:nil="true"/>
+  </documentManagement>
+</p:properties>
 </file>
 
 <file path=customXml/item4.xml><?xml version="1.0" encoding="utf-8"?>
@@ -5190,20 +5109,9 @@
 </file>
 
 <file path=customXml/itemProps1.xml><?xml version="1.0" encoding="utf-8"?>
-<ds:datastoreItem xmlns:ds="http://schemas.openxmlformats.org/officeDocument/2006/customXml" ds:itemID="{DD7AA92C-B2B9-42AA-8474-AFA63629DB8E}">
+<ds:datastoreItem xmlns:ds="http://schemas.openxmlformats.org/officeDocument/2006/customXml" ds:itemID="{E55D5E5B-FD6C-4783-9F5C-5A84A72B7562}">
   <ds:schemaRefs>
-    <ds:schemaRef ds:uri="http://schemas.microsoft.com/office/infopath/2007/PartnerControls"/>
-    <ds:schemaRef ds:uri="http://purl.org/dc/elements/1.1/"/>
-    <ds:schemaRef ds:uri="b02a2e3c-d77d-448d-bf57-43dd30fe2ef2"/>
-    <ds:schemaRef ds:uri="http://schemas.microsoft.com/office/2006/metadata/properties"/>
-    <ds:schemaRef ds:uri="588d25a4-eada-4f94-8c70-003966c6df80"/>
-    <ds:schemaRef ds:uri="http://purl.org/dc/terms/"/>
-    <ds:schemaRef ds:uri="http://schemas.microsoft.com/office/2006/documentManagement/types"/>
-    <ds:schemaRef ds:uri="http://schemas.openxmlformats.org/package/2006/metadata/core-properties"/>
-    <ds:schemaRef ds:uri="e4147369-dac3-4a60-9423-0d9f22764140"/>
-    <ds:schemaRef ds:uri="http://schemas.microsoft.com/sharepoint/v3"/>
-    <ds:schemaRef ds:uri="http://www.w3.org/XML/1998/namespace"/>
-    <ds:schemaRef ds:uri="http://purl.org/dc/dcmitype/"/>
+    <ds:schemaRef ds:uri="http://schemas.microsoft.com/sharepoint/v3/contenttype/forms"/>
   </ds:schemaRefs>
 </ds:datastoreItem>
 </file>
@@ -5230,15 +5138,17 @@
 </file>
 
 <file path=customXml/itemProps3.xml><?xml version="1.0" encoding="utf-8"?>
-<ds:datastoreItem xmlns:ds="http://schemas.openxmlformats.org/officeDocument/2006/customXml" ds:itemID="{E55D5E5B-FD6C-4783-9F5C-5A84A72B7562}">
+<ds:datastoreItem xmlns:ds="http://schemas.openxmlformats.org/officeDocument/2006/customXml" ds:itemID="{DD7AA92C-B2B9-42AA-8474-AFA63629DB8E}">
   <ds:schemaRefs>
-    <ds:schemaRef ds:uri="http://schemas.microsoft.com/sharepoint/v3/contenttype/forms"/>
+    <ds:schemaRef ds:uri="http://schemas.microsoft.com/office/2006/metadata/properties"/>
+    <ds:schemaRef ds:uri="http://schemas.microsoft.com/office/infopath/2007/PartnerControls"/>
+    <ds:schemaRef ds:uri="http://schemas.microsoft.com/sharepoint/v3"/>
   </ds:schemaRefs>
 </ds:datastoreItem>
 </file>
 
 <file path=customXml/itemProps4.xml><?xml version="1.0" encoding="utf-8"?>
-<ds:datastoreItem xmlns:ds="http://schemas.openxmlformats.org/officeDocument/2006/customXml" ds:itemID="{008A08CD-1A9B-4782-AB1C-1B7B3414BDCF}">
+<ds:datastoreItem xmlns:ds="http://schemas.openxmlformats.org/officeDocument/2006/customXml" ds:itemID="{B1126802-0FCF-49C8-A12B-FBBB0EE638BD}">
   <ds:schemaRefs>
     <ds:schemaRef ds:uri="http://schemas.openxmlformats.org/officeDocument/2006/bibliography"/>
   </ds:schemaRefs>

</xml_diff>